<commit_message>
Fixed startup exceptions if basedir was invalid. Updated install documentation
</commit_message>
<xml_diff>
--- a/Installing the FIRSTWA Recorder Application.docx
+++ b/Installing the FIRSTWA Recorder Application.docx
@@ -1,6 +1,6 @@
 
 <file path=word/document.xml><?xml version="1.0" encoding="utf-8"?>
-<w:document xmlns:wpc="http://schemas.microsoft.com/office/word/2010/wordprocessingCanvas" xmlns:cx="http://schemas.microsoft.com/office/drawing/2014/chartex" xmlns:cx1="http://schemas.microsoft.com/office/drawing/2015/9/8/chartex" xmlns:cx2="http://schemas.microsoft.com/office/drawing/2015/10/21/chartex" xmlns:cx3="http://schemas.microsoft.com/office/drawing/2016/5/9/chartex" xmlns:cx4="http://schemas.microsoft.com/office/drawing/2016/5/10/chartex" xmlns:cx5="http://schemas.microsoft.com/office/drawing/2016/5/11/chartex" xmlns:cx6="http://schemas.microsoft.com/office/drawing/2016/5/12/chartex" xmlns:cx7="http://schemas.microsoft.com/office/drawing/2016/5/13/chartex" xmlns:cx8="http://schemas.microsoft.com/office/drawing/2016/5/14/chartex" xmlns:mc="http://schemas.openxmlformats.org/markup-compatibility/2006" xmlns:aink="http://schemas.microsoft.com/office/drawing/2016/ink" xmlns:am3d="http://schemas.microsoft.com/office/drawing/2017/model3d" xmlns:o="urn:schemas-microsoft-com:office:office" xmlns:r="http://schemas.openxmlformats.org/officeDocument/2006/relationships" xmlns:m="http://schemas.openxmlformats.org/officeDocument/2006/math" xmlns:v="urn:schemas-microsoft-com:vml" xmlns:wp14="http://schemas.microsoft.com/office/word/2010/wordprocessingDrawing" xmlns:wp="http://schemas.openxmlformats.org/drawingml/2006/wordprocessingDrawing" xmlns:w10="urn:schemas-microsoft-com:office:word" xmlns:w="http://schemas.openxmlformats.org/wordprocessingml/2006/main" xmlns:w14="http://schemas.microsoft.com/office/word/2010/wordml" xmlns:w15="http://schemas.microsoft.com/office/word/2012/wordml" xmlns:w16cid="http://schemas.microsoft.com/office/word/2016/wordml/cid" xmlns:w16se="http://schemas.microsoft.com/office/word/2015/wordml/symex" xmlns:wpg="http://schemas.microsoft.com/office/word/2010/wordprocessingGroup" xmlns:wpi="http://schemas.microsoft.com/office/word/2010/wordprocessingInk" xmlns:wne="http://schemas.microsoft.com/office/word/2006/wordml" xmlns:wps="http://schemas.microsoft.com/office/word/2010/wordprocessingShape" mc:Ignorable="w14 w15 w16se w16cid wp14">
+<w:document xmlns:wpc="http://schemas.microsoft.com/office/word/2010/wordprocessingCanvas" xmlns:cx="http://schemas.microsoft.com/office/drawing/2014/chartex" xmlns:cx1="http://schemas.microsoft.com/office/drawing/2015/9/8/chartex" xmlns:mc="http://schemas.openxmlformats.org/markup-compatibility/2006" xmlns:o="urn:schemas-microsoft-com:office:office" xmlns:r="http://schemas.openxmlformats.org/officeDocument/2006/relationships" xmlns:m="http://schemas.openxmlformats.org/officeDocument/2006/math" xmlns:v="urn:schemas-microsoft-com:vml" xmlns:wp14="http://schemas.microsoft.com/office/word/2010/wordprocessingDrawing" xmlns:wp="http://schemas.openxmlformats.org/drawingml/2006/wordprocessingDrawing" xmlns:w10="urn:schemas-microsoft-com:office:word" xmlns:w="http://schemas.openxmlformats.org/wordprocessingml/2006/main" xmlns:w14="http://schemas.microsoft.com/office/word/2010/wordml" xmlns:w15="http://schemas.microsoft.com/office/word/2012/wordml" xmlns:w16se="http://schemas.microsoft.com/office/word/2015/wordml/symex" xmlns:wpg="http://schemas.microsoft.com/office/word/2010/wordprocessingGroup" xmlns:wpi="http://schemas.microsoft.com/office/word/2010/wordprocessingInk" xmlns:wne="http://schemas.microsoft.com/office/word/2006/wordml" xmlns:wps="http://schemas.microsoft.com/office/word/2010/wordprocessingShape" mc:Ignorable="w14 w15 w16se wp14">
   <w:body>
     <w:p>
       <w:pPr>
@@ -11,7 +11,13 @@
         <w:jc w:val="center"/>
       </w:pPr>
       <w:r>
-        <w:t>Installing the FIRSTWA Recorder Application</w:t>
+        <w:t xml:space="preserve">Installing the FIRSTWA </w:t>
+      </w:r>
+      <w:r>
+        <w:t xml:space="preserve">Dual </w:t>
+      </w:r>
+      <w:r>
+        <w:t>Recorder Application</w:t>
       </w:r>
     </w:p>
     <w:p>
@@ -35,7 +41,7 @@
         </w:numPr>
       </w:pPr>
       <w:r>
-        <w:t>Microsoft .NET Framework 4.6.1</w:t>
+        <w:t>Microsoft .NET Framework 4.7.2</w:t>
       </w:r>
     </w:p>
     <w:p>
@@ -50,6 +56,8 @@
         <w:t>Administration rights</w:t>
       </w:r>
     </w:p>
+    <w:p/>
+    <w:p/>
     <w:p>
       <w:pPr>
         <w:pStyle w:val="Heading1"/>
@@ -59,19 +67,346 @@
         </w:numPr>
       </w:pPr>
       <w:r>
+        <w:t>Biggest changes since previous version</w:t>
+      </w:r>
+    </w:p>
+    <w:p>
+      <w:pPr>
+        <w:pStyle w:val="ListParagraph"/>
+        <w:numPr>
+          <w:ilvl w:val="0"/>
+          <w:numId w:val="6"/>
+        </w:numPr>
+      </w:pPr>
+      <w:r>
+        <w:t>Ceremony function enabled</w:t>
+      </w:r>
+    </w:p>
+    <w:p>
+      <w:pPr>
+        <w:pStyle w:val="ListParagraph"/>
+        <w:numPr>
+          <w:ilvl w:val="0"/>
+          <w:numId w:val="6"/>
+        </w:numPr>
+      </w:pPr>
+      <w:r>
+        <w:t>Keys are now automatically created</w:t>
+      </w:r>
+    </w:p>
+    <w:p>
+      <w:pPr>
+        <w:pStyle w:val="ListParagraph"/>
+        <w:numPr>
+          <w:ilvl w:val="0"/>
+          <w:numId w:val="6"/>
+        </w:numPr>
+      </w:pPr>
+      <w:r>
+        <w:t xml:space="preserve">Can specify the </w:t>
+      </w:r>
+      <w:proofErr w:type="spellStart"/>
+      <w:r>
+        <w:t>Basedir</w:t>
+      </w:r>
+      <w:proofErr w:type="spellEnd"/>
+      <w:r>
+        <w:t xml:space="preserve"> in the Settings</w:t>
+      </w:r>
+    </w:p>
+    <w:p>
+      <w:pPr>
+        <w:pStyle w:val="ListParagraph"/>
+        <w:numPr>
+          <w:ilvl w:val="0"/>
+          <w:numId w:val="6"/>
+        </w:numPr>
+      </w:pPr>
+      <w:r>
+        <w:t xml:space="preserve">Shouldn’t fault out if settings aren’t perfect! </w:t>
+      </w:r>
+    </w:p>
+    <w:p>
+      <w:pPr>
+        <w:pStyle w:val="ListParagraph"/>
+        <w:numPr>
+          <w:ilvl w:val="0"/>
+          <w:numId w:val="6"/>
+        </w:numPr>
+      </w:pPr>
+      <w:r>
+        <w:t xml:space="preserve">No longer needs to convert file formats. </w:t>
+      </w:r>
+      <w:proofErr w:type="spellStart"/>
+      <w:r>
+        <w:t>Hyperdeck</w:t>
+      </w:r>
+      <w:proofErr w:type="spellEnd"/>
+      <w:r>
+        <w:t xml:space="preserve"> does H.264 file encoding</w:t>
+      </w:r>
+      <w:bookmarkStart w:id="0" w:name="_GoBack"/>
+      <w:bookmarkEnd w:id="0"/>
+    </w:p>
+    <w:p>
+      <w:pPr>
+        <w:pStyle w:val="Heading1"/>
+        <w:numPr>
+          <w:ilvl w:val="0"/>
+          <w:numId w:val="1"/>
+        </w:numPr>
+      </w:pPr>
+      <w:r>
         <w:t>Steps to install</w:t>
       </w:r>
     </w:p>
     <w:p>
-      <w:pPr>
-        <w:pStyle w:val="ListParagraph"/>
-        <w:numPr>
-          <w:ilvl w:val="0"/>
+      <w:r>
+        <w:t>This program now has a setup program. It is a basic one, so it doesn’t do upgrades</w:t>
+      </w:r>
+      <w:r>
+        <w:t xml:space="preserve"> cleanly yet</w:t>
+      </w:r>
+      <w:r>
+        <w:t xml:space="preserve">. </w:t>
+      </w:r>
+      <w:r>
+        <w:t xml:space="preserve">You might be asked to go uninstall the existing app in the control panel. </w:t>
+      </w:r>
+    </w:p>
+    <w:p>
+      <w:r>
+        <w:t>See instructions below which are quite different that previous instructions.</w:t>
+      </w:r>
+    </w:p>
+    <w:p>
+      <w:r>
+        <w:t xml:space="preserve">The new version of the program takes care of creating all of the needed registration keys. There are some values, however, that you need to enter into the Settings menu. At the time of this writing, this is what they are. </w:t>
+      </w:r>
+    </w:p>
+    <w:p>
+      <w:pPr>
+        <w:pStyle w:val="ListParagraph"/>
+        <w:ind w:left="2880"/>
+      </w:pPr>
+    </w:p>
+    <w:p>
+      <w:pPr>
+        <w:pStyle w:val="ListParagraph"/>
+        <w:ind w:left="1440"/>
+        <w:rPr>
+          <w:color w:val="FF0000"/>
+        </w:rPr>
+      </w:pPr>
+      <w:r>
+        <w:rPr>
+          <w:color w:val="FF0000"/>
+        </w:rPr>
+        <w:t>RED TRUCK:</w:t>
+      </w:r>
+    </w:p>
+    <w:p>
+      <w:pPr>
+        <w:pStyle w:val="ListParagraph"/>
+        <w:numPr>
+          <w:ilvl w:val="2"/>
           <w:numId w:val="3"/>
         </w:numPr>
       </w:pPr>
-      <w:r>
-        <w:t>Create 4 registry subkeys:</w:t>
+      <w:proofErr w:type="spellStart"/>
+      <w:r>
+        <w:t>PC_IPAddress</w:t>
+      </w:r>
+      <w:proofErr w:type="spellEnd"/>
+    </w:p>
+    <w:p>
+      <w:pPr>
+        <w:pStyle w:val="ListParagraph"/>
+        <w:numPr>
+          <w:ilvl w:val="3"/>
+          <w:numId w:val="3"/>
+        </w:numPr>
+      </w:pPr>
+      <w:r>
+        <w:t>Value = 192.168.100.</w:t>
+      </w:r>
+      <w:r>
+        <w:t>69</w:t>
+      </w:r>
+    </w:p>
+    <w:p>
+      <w:pPr>
+        <w:pStyle w:val="ListParagraph"/>
+        <w:numPr>
+          <w:ilvl w:val="2"/>
+          <w:numId w:val="3"/>
+        </w:numPr>
+      </w:pPr>
+      <w:proofErr w:type="spellStart"/>
+      <w:r>
+        <w:t>PROGRAM_IPAddress</w:t>
+      </w:r>
+      <w:proofErr w:type="spellEnd"/>
+    </w:p>
+    <w:p>
+      <w:pPr>
+        <w:pStyle w:val="ListParagraph"/>
+        <w:numPr>
+          <w:ilvl w:val="3"/>
+          <w:numId w:val="3"/>
+        </w:numPr>
+      </w:pPr>
+      <w:r>
+        <w:t>Value = 192.168.100.32</w:t>
+      </w:r>
+    </w:p>
+    <w:p>
+      <w:pPr>
+        <w:pStyle w:val="ListParagraph"/>
+        <w:numPr>
+          <w:ilvl w:val="2"/>
+          <w:numId w:val="3"/>
+        </w:numPr>
+      </w:pPr>
+      <w:proofErr w:type="spellStart"/>
+      <w:r>
+        <w:t>WIDE_IPAddress</w:t>
+      </w:r>
+      <w:proofErr w:type="spellEnd"/>
+    </w:p>
+    <w:p>
+      <w:pPr>
+        <w:pStyle w:val="ListParagraph"/>
+        <w:numPr>
+          <w:ilvl w:val="3"/>
+          <w:numId w:val="3"/>
+        </w:numPr>
+      </w:pPr>
+      <w:r>
+        <w:t>Value = 192.168.100.31</w:t>
+      </w:r>
+    </w:p>
+    <w:p>
+      <w:pPr>
+        <w:pStyle w:val="ListParagraph"/>
+        <w:ind w:left="1440"/>
+        <w:rPr>
+          <w:color w:val="4472C4" w:themeColor="accent1"/>
+        </w:rPr>
+      </w:pPr>
+      <w:r>
+        <w:rPr>
+          <w:color w:val="4472C4" w:themeColor="accent1"/>
+        </w:rPr>
+        <w:t>BLUE TRUCK:</w:t>
+      </w:r>
+    </w:p>
+    <w:p>
+      <w:pPr>
+        <w:pStyle w:val="ListParagraph"/>
+        <w:numPr>
+          <w:ilvl w:val="0"/>
+          <w:numId w:val="4"/>
+        </w:numPr>
+      </w:pPr>
+      <w:proofErr w:type="spellStart"/>
+      <w:r>
+        <w:t>PC_IPAddress</w:t>
+      </w:r>
+      <w:proofErr w:type="spellEnd"/>
+    </w:p>
+    <w:p>
+      <w:pPr>
+        <w:pStyle w:val="ListParagraph"/>
+        <w:numPr>
+          <w:ilvl w:val="3"/>
+          <w:numId w:val="3"/>
+        </w:numPr>
+      </w:pPr>
+      <w:r>
+        <w:t>Value = 192.168.100.</w:t>
+      </w:r>
+      <w:r>
+        <w:t>111</w:t>
+      </w:r>
+    </w:p>
+    <w:p>
+      <w:pPr>
+        <w:pStyle w:val="ListParagraph"/>
+        <w:numPr>
+          <w:ilvl w:val="0"/>
+          <w:numId w:val="4"/>
+        </w:numPr>
+      </w:pPr>
+      <w:proofErr w:type="spellStart"/>
+      <w:r>
+        <w:t>PROGRAM_IPAddress</w:t>
+      </w:r>
+      <w:proofErr w:type="spellEnd"/>
+    </w:p>
+    <w:p>
+      <w:pPr>
+        <w:pStyle w:val="ListParagraph"/>
+        <w:numPr>
+          <w:ilvl w:val="3"/>
+          <w:numId w:val="3"/>
+        </w:numPr>
+      </w:pPr>
+      <w:r>
+        <w:t>Value = 192.168.100.62</w:t>
+      </w:r>
+    </w:p>
+    <w:p>
+      <w:pPr>
+        <w:pStyle w:val="ListParagraph"/>
+        <w:numPr>
+          <w:ilvl w:val="0"/>
+          <w:numId w:val="4"/>
+        </w:numPr>
+      </w:pPr>
+      <w:proofErr w:type="spellStart"/>
+      <w:r>
+        <w:t>WIDE_IPAddress</w:t>
+      </w:r>
+      <w:proofErr w:type="spellEnd"/>
+    </w:p>
+    <w:p>
+      <w:pPr>
+        <w:pStyle w:val="ListParagraph"/>
+        <w:numPr>
+          <w:ilvl w:val="3"/>
+          <w:numId w:val="3"/>
+        </w:numPr>
+      </w:pPr>
+      <w:r>
+        <w:t>Value = 192.168.100.61</w:t>
+      </w:r>
+    </w:p>
+    <w:p/>
+    <w:p>
+      <w:pPr>
+        <w:pStyle w:val="ListParagraph"/>
+        <w:numPr>
+          <w:ilvl w:val="0"/>
+          <w:numId w:val="3"/>
+        </w:numPr>
+      </w:pPr>
+      <w:r>
+        <w:t xml:space="preserve">The installer is on the </w:t>
+      </w:r>
+      <w:hyperlink r:id="rId5" w:history="1">
+        <w:r>
+          <w:rPr>
+            <w:rStyle w:val="Hyperlink"/>
+          </w:rPr>
+          <w:t>firstwacase59@outlook.com</w:t>
+        </w:r>
+      </w:hyperlink>
+      <w:r>
+        <w:t xml:space="preserve"> OneDrive. </w:t>
+      </w:r>
+      <w:r>
+        <w:t xml:space="preserve">It should already be on our media machines. </w:t>
       </w:r>
     </w:p>
     <w:p>
@@ -83,7 +418,7 @@
         </w:numPr>
       </w:pPr>
       <w:r>
-        <w:t>Open Start Menu</w:t>
+        <w:t xml:space="preserve">Using file explorer, find FIRSTWA Dual Recorder directory in the root of the OneDrive. You should find a setup.exe and a FIRSTWADualRecorder.msi file. </w:t>
       </w:r>
     </w:p>
     <w:p>
@@ -95,12 +430,104 @@
         </w:numPr>
       </w:pPr>
       <w:r>
-        <w:t>Type “regedit” in search.  Open “Registry Editor”</w:t>
-      </w:r>
-    </w:p>
-    <w:p>
-      <w:pPr>
-        <w:pStyle w:val="ListParagraph"/>
+        <w:t>Run set</w:t>
+      </w:r>
+      <w:r>
+        <w:t xml:space="preserve">up from that directory. It may prompt you to Repair or Remove. If it does, remove the existing program. If you do a remove, you will need to run setup a second time to actually install. </w:t>
+      </w:r>
+    </w:p>
+    <w:p>
+      <w:pPr>
+        <w:pStyle w:val="ListParagraph"/>
+        <w:numPr>
+          <w:ilvl w:val="0"/>
+          <w:numId w:val="3"/>
+        </w:numPr>
+      </w:pPr>
+      <w:r>
+        <w:t>Create shortcut in start menu:</w:t>
+      </w:r>
+    </w:p>
+    <w:p>
+      <w:pPr>
+        <w:pStyle w:val="ListParagraph"/>
+        <w:numPr>
+          <w:ilvl w:val="1"/>
+          <w:numId w:val="3"/>
+        </w:numPr>
+      </w:pPr>
+      <w:r>
+        <w:t xml:space="preserve">This only needs to be done once. Check to see if this shortcut already exists. </w:t>
+      </w:r>
+    </w:p>
+    <w:p>
+      <w:pPr>
+        <w:pStyle w:val="ListParagraph"/>
+        <w:numPr>
+          <w:ilvl w:val="1"/>
+          <w:numId w:val="3"/>
+        </w:numPr>
+      </w:pPr>
+      <w:r>
+        <w:t>Open Windows Explorer</w:t>
+      </w:r>
+    </w:p>
+    <w:p>
+      <w:pPr>
+        <w:pStyle w:val="ListParagraph"/>
+        <w:numPr>
+          <w:ilvl w:val="1"/>
+          <w:numId w:val="3"/>
+        </w:numPr>
+      </w:pPr>
+      <w:r>
+        <w:t>Navigate to the installation folder with</w:t>
+      </w:r>
+    </w:p>
+    <w:p>
+      <w:pPr>
+        <w:pStyle w:val="ListParagraph"/>
+        <w:numPr>
+          <w:ilvl w:val="1"/>
+          <w:numId w:val="3"/>
+        </w:numPr>
+      </w:pPr>
+      <w:r>
+        <w:t xml:space="preserve">Navigate to: </w:t>
+      </w:r>
+      <w:proofErr w:type="spellStart"/>
+      <w:r>
+        <w:t>shell:programs</w:t>
+      </w:r>
+      <w:proofErr w:type="spellEnd"/>
+    </w:p>
+    <w:p>
+      <w:pPr>
+        <w:pStyle w:val="ListParagraph"/>
+        <w:numPr>
+          <w:ilvl w:val="1"/>
+          <w:numId w:val="3"/>
+        </w:numPr>
+      </w:pPr>
+      <w:r>
+        <w:t>Create a folder, “FIRSTWA”</w:t>
+      </w:r>
+    </w:p>
+    <w:p>
+      <w:pPr>
+        <w:pStyle w:val="ListParagraph"/>
+        <w:numPr>
+          <w:ilvl w:val="1"/>
+          <w:numId w:val="3"/>
+        </w:numPr>
+      </w:pPr>
+      <w:r>
+        <w:t>Right-Click and create a new shortcut</w:t>
+      </w:r>
+    </w:p>
+    <w:p>
+      <w:pPr>
+        <w:ind w:left="1080"/>
         <w:jc w:val="center"/>
       </w:pPr>
       <w:r>
@@ -108,85 +535,10 @@
           <w:noProof/>
         </w:rPr>
         <w:drawing>
-          <wp:inline distT="0" distB="0" distL="0" distR="0" wp14:anchorId="7CCAA5EF" wp14:editId="07117AED">
-            <wp:extent cx="3195279" cy="2457907"/>
-            <wp:effectExtent l="0" t="0" r="5715" b="0"/>
-            <wp:docPr id="1" name="Picture 1"/>
-            <wp:cNvGraphicFramePr>
-              <a:graphicFrameLocks xmlns:a="http://schemas.openxmlformats.org/drawingml/2006/main" noChangeAspect="1"/>
-            </wp:cNvGraphicFramePr>
-            <a:graphic xmlns:a="http://schemas.openxmlformats.org/drawingml/2006/main">
-              <a:graphicData uri="http://schemas.openxmlformats.org/drawingml/2006/picture">
-                <pic:pic xmlns:pic="http://schemas.openxmlformats.org/drawingml/2006/picture">
-                  <pic:nvPicPr>
-                    <pic:cNvPr id="1" name=""/>
-                    <pic:cNvPicPr/>
-                  </pic:nvPicPr>
-                  <pic:blipFill>
-                    <a:blip r:embed="rId5"/>
-                    <a:stretch>
-                      <a:fillRect/>
-                    </a:stretch>
-                  </pic:blipFill>
-                  <pic:spPr>
-                    <a:xfrm>
-                      <a:off x="0" y="0"/>
-                      <a:ext cx="3208423" cy="2468018"/>
-                    </a:xfrm>
-                    <a:prstGeom prst="rect">
-                      <a:avLst/>
-                    </a:prstGeom>
-                  </pic:spPr>
-                </pic:pic>
-              </a:graphicData>
-            </a:graphic>
-          </wp:inline>
-        </w:drawing>
-      </w:r>
-    </w:p>
-    <w:p>
-      <w:pPr>
-        <w:pStyle w:val="ListParagraph"/>
-        <w:numPr>
-          <w:ilvl w:val="1"/>
-          <w:numId w:val="3"/>
-        </w:numPr>
-      </w:pPr>
-      <w:r>
-        <w:t xml:space="preserve">Navigate to: </w:t>
-      </w:r>
-      <w:r>
-        <w:t>Computer\HKEY_CURRENT_USER\Software</w:t>
-      </w:r>
-    </w:p>
-    <w:p>
-      <w:pPr>
-        <w:pStyle w:val="ListParagraph"/>
-        <w:numPr>
-          <w:ilvl w:val="1"/>
-          <w:numId w:val="3"/>
-        </w:numPr>
-      </w:pPr>
-      <w:r>
-        <w:t xml:space="preserve">Create a new key, “FIRSTWA”, at: </w:t>
-      </w:r>
-      <w:r>
-        <w:t>Computer\HKEY_CURRENT_USER\Software\FIRSTWA</w:t>
-      </w:r>
-    </w:p>
-    <w:p>
-      <w:pPr>
-        <w:jc w:val="center"/>
-      </w:pPr>
-      <w:r>
-        <w:rPr>
-          <w:noProof/>
-        </w:rPr>
-        <w:drawing>
-          <wp:inline distT="0" distB="0" distL="0" distR="0" wp14:anchorId="3822FF22" wp14:editId="6A6C74AE">
-            <wp:extent cx="5153518" cy="2582266"/>
-            <wp:effectExtent l="0" t="0" r="0" b="8890"/>
-            <wp:docPr id="2" name="Picture 2"/>
+          <wp:inline distT="0" distB="0" distL="0" distR="0" wp14:anchorId="4FD03B1D" wp14:editId="18431EEA">
+            <wp:extent cx="3863558" cy="2816352"/>
+            <wp:effectExtent l="0" t="0" r="3810" b="3175"/>
+            <wp:docPr id="4" name="Picture 4"/>
             <wp:cNvGraphicFramePr>
               <a:graphicFrameLocks xmlns:a="http://schemas.openxmlformats.org/drawingml/2006/main" noChangeAspect="1"/>
             </wp:cNvGraphicFramePr>
@@ -206,7 +558,7 @@
                   <pic:spPr>
                     <a:xfrm>
                       <a:off x="0" y="0"/>
-                      <a:ext cx="5272524" cy="2641896"/>
+                      <a:ext cx="3876681" cy="2825918"/>
                     </a:xfrm>
                     <a:prstGeom prst="rect">
                       <a:avLst/>
@@ -228,262 +580,36 @@
         </w:numPr>
       </w:pPr>
       <w:r>
-        <w:lastRenderedPageBreak/>
-        <w:t>Create 4 subkeys</w:t>
-      </w:r>
-      <w:r>
-        <w:t xml:space="preserve"> (capitalization matters!)</w:t>
-      </w:r>
-      <w:r>
-        <w:t>:</w:t>
-      </w:r>
-    </w:p>
-    <w:p>
-      <w:pPr>
-        <w:pStyle w:val="ListParagraph"/>
-        <w:numPr>
-          <w:ilvl w:val="2"/>
-          <w:numId w:val="3"/>
-        </w:numPr>
-      </w:pPr>
+        <w:t>In the Create Shortcut window, navigate to</w:t>
+      </w:r>
+      <w:r>
+        <w:t xml:space="preserve"> </w:t>
+      </w:r>
+      <w:r>
+        <w:t>C:\Program Files (x86)</w:t>
+      </w:r>
+      <w:r>
+        <w:t>\</w:t>
+      </w:r>
       <w:proofErr w:type="spellStart"/>
       <w:r>
-        <w:t>apikey</w:t>
+        <w:t>FIRSTWA</w:t>
+      </w:r>
+      <w:r>
+        <w:t>DualRecorderInstall</w:t>
       </w:r>
       <w:proofErr w:type="spellEnd"/>
-    </w:p>
-    <w:p>
-      <w:pPr>
-        <w:pStyle w:val="ListParagraph"/>
-        <w:numPr>
-          <w:ilvl w:val="3"/>
-          <w:numId w:val="3"/>
-        </w:numPr>
-      </w:pPr>
-      <w:r>
-        <w:t>V</w:t>
-      </w:r>
-      <w:r>
-        <w:t xml:space="preserve">alue = </w:t>
-      </w:r>
-      <w:r>
-        <w:t>9FjTZaWXf1rKVnPneSZlRUGSN5vq9VAH467lSZpxEZ69OtHy4YvvKB9qWbzueSu9</w:t>
-      </w:r>
-    </w:p>
-    <w:p>
-      <w:pPr>
-        <w:pStyle w:val="ListParagraph"/>
-        <w:ind w:left="1440"/>
-        <w:rPr>
-          <w:color w:val="FF0000"/>
-        </w:rPr>
-      </w:pPr>
-      <w:r>
-        <w:rPr>
-          <w:color w:val="FF0000"/>
-        </w:rPr>
-        <w:t>RED TRUCK:</w:t>
-      </w:r>
-    </w:p>
-    <w:p>
-      <w:pPr>
-        <w:pStyle w:val="ListParagraph"/>
-        <w:numPr>
-          <w:ilvl w:val="2"/>
-          <w:numId w:val="3"/>
-        </w:numPr>
-      </w:pPr>
-      <w:proofErr w:type="spellStart"/>
-      <w:r>
-        <w:t>PC_IPAddress</w:t>
-      </w:r>
-      <w:proofErr w:type="spellEnd"/>
-    </w:p>
-    <w:p>
-      <w:pPr>
-        <w:pStyle w:val="ListParagraph"/>
-        <w:numPr>
-          <w:ilvl w:val="3"/>
-          <w:numId w:val="3"/>
-        </w:numPr>
-      </w:pPr>
-      <w:r>
-        <w:t>Value = 192.168.100.</w:t>
-      </w:r>
-      <w:r>
-        <w:t>7</w:t>
-      </w:r>
-    </w:p>
-    <w:p>
-      <w:pPr>
-        <w:pStyle w:val="ListParagraph"/>
-        <w:numPr>
-          <w:ilvl w:val="2"/>
-          <w:numId w:val="3"/>
-        </w:numPr>
-      </w:pPr>
-      <w:proofErr w:type="spellStart"/>
-      <w:r>
-        <w:t>PROGRAM_IPAddress</w:t>
-      </w:r>
-      <w:proofErr w:type="spellEnd"/>
-    </w:p>
-    <w:p>
-      <w:pPr>
-        <w:pStyle w:val="ListParagraph"/>
-        <w:numPr>
-          <w:ilvl w:val="3"/>
-          <w:numId w:val="3"/>
-        </w:numPr>
-      </w:pPr>
-      <w:r>
-        <w:t>Value = 192.168.100.32</w:t>
-      </w:r>
-    </w:p>
-    <w:p>
-      <w:pPr>
-        <w:pStyle w:val="ListParagraph"/>
-        <w:numPr>
-          <w:ilvl w:val="2"/>
-          <w:numId w:val="3"/>
-        </w:numPr>
-      </w:pPr>
-      <w:proofErr w:type="spellStart"/>
-      <w:r>
-        <w:t>WIDE_IPAddress</w:t>
-      </w:r>
-      <w:proofErr w:type="spellEnd"/>
-    </w:p>
-    <w:p>
-      <w:pPr>
-        <w:pStyle w:val="ListParagraph"/>
-        <w:numPr>
-          <w:ilvl w:val="3"/>
-          <w:numId w:val="3"/>
-        </w:numPr>
-      </w:pPr>
-      <w:r>
-        <w:t>Value = 192.168.100.31</w:t>
-      </w:r>
-    </w:p>
-    <w:p>
-      <w:pPr>
-        <w:pStyle w:val="ListParagraph"/>
-        <w:ind w:left="1440"/>
-        <w:rPr>
-          <w:color w:val="4472C4" w:themeColor="accent1"/>
-        </w:rPr>
-      </w:pPr>
-      <w:r>
-        <w:rPr>
-          <w:color w:val="4472C4" w:themeColor="accent1"/>
-        </w:rPr>
-        <w:t>BLUE</w:t>
-      </w:r>
-      <w:r>
-        <w:rPr>
-          <w:color w:val="4472C4" w:themeColor="accent1"/>
-        </w:rPr>
-        <w:t xml:space="preserve"> TRUCK:</w:t>
-      </w:r>
-    </w:p>
-    <w:p>
-      <w:pPr>
-        <w:pStyle w:val="ListParagraph"/>
-        <w:numPr>
-          <w:ilvl w:val="0"/>
-          <w:numId w:val="4"/>
-        </w:numPr>
-      </w:pPr>
-      <w:proofErr w:type="spellStart"/>
-      <w:r>
-        <w:t>PC_IPAddress</w:t>
-      </w:r>
-      <w:proofErr w:type="spellEnd"/>
-    </w:p>
-    <w:p>
-      <w:pPr>
-        <w:pStyle w:val="ListParagraph"/>
-        <w:numPr>
-          <w:ilvl w:val="3"/>
-          <w:numId w:val="3"/>
-        </w:numPr>
-      </w:pPr>
-      <w:r>
-        <w:t>Value = 192.168.100.7</w:t>
-      </w:r>
-      <w:r>
-        <w:t>0</w:t>
-      </w:r>
-    </w:p>
-    <w:p>
-      <w:pPr>
-        <w:pStyle w:val="ListParagraph"/>
-        <w:numPr>
-          <w:ilvl w:val="0"/>
-          <w:numId w:val="4"/>
-        </w:numPr>
-      </w:pPr>
-      <w:proofErr w:type="spellStart"/>
-      <w:r>
-        <w:t>PROGRAM_IPAddress</w:t>
-      </w:r>
-      <w:proofErr w:type="spellEnd"/>
-    </w:p>
-    <w:p>
-      <w:pPr>
-        <w:pStyle w:val="ListParagraph"/>
-        <w:numPr>
-          <w:ilvl w:val="3"/>
-          <w:numId w:val="3"/>
-        </w:numPr>
-      </w:pPr>
-      <w:r>
-        <w:t>Value = 192.168.100.3</w:t>
-      </w:r>
-      <w:r>
-        <w:t>5</w:t>
-      </w:r>
-    </w:p>
-    <w:p>
-      <w:pPr>
-        <w:pStyle w:val="ListParagraph"/>
-        <w:numPr>
-          <w:ilvl w:val="0"/>
-          <w:numId w:val="4"/>
-        </w:numPr>
-      </w:pPr>
-      <w:proofErr w:type="spellStart"/>
-      <w:r>
-        <w:t>WIDE_IPAddress</w:t>
-      </w:r>
-      <w:proofErr w:type="spellEnd"/>
-    </w:p>
-    <w:p>
-      <w:pPr>
-        <w:pStyle w:val="ListParagraph"/>
-        <w:numPr>
-          <w:ilvl w:val="3"/>
-          <w:numId w:val="3"/>
-        </w:numPr>
-      </w:pPr>
-      <w:r>
-        <w:t>Value = 192.168.100.3</w:t>
-      </w:r>
-      <w:r>
-        <w:t>4</w:t>
-      </w:r>
-    </w:p>
-    <w:p>
-      <w:pPr>
-        <w:pStyle w:val="ListParagraph"/>
-        <w:numPr>
-          <w:ilvl w:val="0"/>
-          <w:numId w:val="3"/>
-        </w:numPr>
-      </w:pPr>
-      <w:r>
-        <w:t>Download installer ZIP file from the OneDrive</w:t>
+      <w:r>
+        <w:t>, and select “</w:t>
+      </w:r>
+      <w:r>
+        <w:t>FIRSTWADual</w:t>
+      </w:r>
+      <w:r>
+        <w:t>Recorder</w:t>
+      </w:r>
+      <w:r>
+        <w:t>.exe”</w:t>
       </w:r>
     </w:p>
     <w:p>
@@ -495,116 +621,12 @@
         </w:numPr>
       </w:pPr>
       <w:r>
-        <w:t>The ZIP file is und</w:t>
-      </w:r>
-      <w:r>
-        <w:t>e</w:t>
-      </w:r>
-      <w:r>
-        <w:t>r “FIRSTWA Recording App” and is called, “</w:t>
-      </w:r>
-      <w:r>
-        <w:t>FIRSTWA</w:t>
-      </w:r>
-      <w:r>
-        <w:t xml:space="preserve"> Recording </w:t>
-      </w:r>
-      <w:r>
-        <w:t>App</w:t>
-      </w:r>
-      <w:r>
-        <w:t>.zip”</w:t>
-      </w:r>
-    </w:p>
-    <w:p>
-      <w:pPr>
-        <w:pStyle w:val="ListParagraph"/>
-        <w:numPr>
-          <w:ilvl w:val="1"/>
-          <w:numId w:val="3"/>
-        </w:numPr>
-      </w:pPr>
-      <w:r>
-        <w:t>Unzip the folder (“Release”) and place it in Documents</w:t>
-      </w:r>
-    </w:p>
-    <w:p>
-      <w:pPr>
-        <w:pStyle w:val="ListParagraph"/>
-        <w:numPr>
-          <w:ilvl w:val="0"/>
-          <w:numId w:val="3"/>
-        </w:numPr>
-      </w:pPr>
-      <w:r>
-        <w:t>Copy to install location</w:t>
-      </w:r>
-    </w:p>
-    <w:p>
-      <w:pPr>
-        <w:pStyle w:val="ListParagraph"/>
-        <w:numPr>
-          <w:ilvl w:val="1"/>
-          <w:numId w:val="3"/>
-        </w:numPr>
-      </w:pPr>
-      <w:r>
-        <w:t>Open Windows Explorer</w:t>
-      </w:r>
-    </w:p>
-    <w:p>
-      <w:pPr>
-        <w:pStyle w:val="ListParagraph"/>
-        <w:numPr>
-          <w:ilvl w:val="1"/>
-          <w:numId w:val="3"/>
-        </w:numPr>
-      </w:pPr>
-      <w:r>
-        <w:t xml:space="preserve">Navigate to: </w:t>
-      </w:r>
-      <w:r>
-        <w:t>C:\Program Files (x86)</w:t>
-      </w:r>
-    </w:p>
-    <w:p>
-      <w:pPr>
-        <w:pStyle w:val="ListParagraph"/>
-        <w:numPr>
-          <w:ilvl w:val="1"/>
-          <w:numId w:val="3"/>
-        </w:numPr>
-      </w:pPr>
-      <w:r>
-        <w:t>Create a folder: “FIRSTWA”</w:t>
-      </w:r>
-    </w:p>
-    <w:p>
-      <w:pPr>
-        <w:pStyle w:val="ListParagraph"/>
-        <w:numPr>
-          <w:ilvl w:val="1"/>
-          <w:numId w:val="3"/>
-        </w:numPr>
-      </w:pPr>
-      <w:r>
-        <w:t>Copy the “Release” folder, from step 2, to this folder</w:t>
-      </w:r>
-    </w:p>
-    <w:p>
-      <w:pPr>
-        <w:ind w:left="1080"/>
-        <w:jc w:val="center"/>
-      </w:pPr>
-      <w:r>
-        <w:rPr>
-          <w:noProof/>
-        </w:rPr>
+        <w:lastRenderedPageBreak/>
         <w:drawing>
-          <wp:inline distT="0" distB="0" distL="0" distR="0" wp14:anchorId="2C04AD86" wp14:editId="7FC70C70">
-            <wp:extent cx="3484931" cy="2947670"/>
-            <wp:effectExtent l="0" t="0" r="1270" b="5080"/>
-            <wp:docPr id="3" name="Picture 3"/>
+          <wp:inline distT="0" distB="0" distL="0" distR="0" wp14:anchorId="110F4D10" wp14:editId="51F2895F">
+            <wp:extent cx="1914525" cy="2293164"/>
+            <wp:effectExtent l="0" t="0" r="0" b="0"/>
+            <wp:docPr id="1" name="Picture 1"/>
             <wp:cNvGraphicFramePr>
               <a:graphicFrameLocks xmlns:a="http://schemas.openxmlformats.org/drawingml/2006/main" noChangeAspect="1"/>
             </wp:cNvGraphicFramePr>
@@ -624,7 +646,7 @@
                   <pic:spPr>
                     <a:xfrm>
                       <a:off x="0" y="0"/>
-                      <a:ext cx="3543783" cy="2997449"/>
+                      <a:ext cx="1927033" cy="2308146"/>
                     </a:xfrm>
                     <a:prstGeom prst="rect">
                       <a:avLst/>
@@ -639,15 +661,8 @@
     </w:p>
     <w:p>
       <w:pPr>
-        <w:pStyle w:val="ListParagraph"/>
-        <w:numPr>
-          <w:ilvl w:val="0"/>
-          <w:numId w:val="3"/>
-        </w:numPr>
-      </w:pPr>
-      <w:r>
-        <w:t>Create shortcut in start menu:</w:t>
-      </w:r>
+        <w:jc w:val="center"/>
+      </w:pPr>
     </w:p>
     <w:p>
       <w:pPr>
@@ -658,7 +673,7 @@
         </w:numPr>
       </w:pPr>
       <w:r>
-        <w:t>Open Windows Explorer</w:t>
+        <w:t>Click “Next”</w:t>
       </w:r>
     </w:p>
     <w:p>
@@ -670,55 +685,49 @@
         </w:numPr>
       </w:pPr>
       <w:r>
-        <w:t>Navigate to the installation folder with</w:t>
-      </w:r>
-    </w:p>
-    <w:p>
-      <w:pPr>
-        <w:pStyle w:val="ListParagraph"/>
-        <w:numPr>
-          <w:ilvl w:val="1"/>
-          <w:numId w:val="3"/>
-        </w:numPr>
-      </w:pPr>
-      <w:r>
-        <w:t xml:space="preserve">Navigate to: </w:t>
-      </w:r>
-      <w:proofErr w:type="spellStart"/>
-      <w:proofErr w:type="gramStart"/>
-      <w:r>
-        <w:t>shell:programs</w:t>
-      </w:r>
-      <w:proofErr w:type="spellEnd"/>
-      <w:proofErr w:type="gramEnd"/>
-    </w:p>
-    <w:p>
-      <w:pPr>
-        <w:pStyle w:val="ListParagraph"/>
-        <w:numPr>
-          <w:ilvl w:val="1"/>
-          <w:numId w:val="3"/>
-        </w:numPr>
-      </w:pPr>
-      <w:r>
-        <w:t>Create a folder, “FIRSTWA”</w:t>
-      </w:r>
-    </w:p>
-    <w:p>
-      <w:pPr>
-        <w:pStyle w:val="ListParagraph"/>
-        <w:numPr>
-          <w:ilvl w:val="1"/>
-          <w:numId w:val="3"/>
-        </w:numPr>
-      </w:pPr>
-      <w:r>
-        <w:t>Right-Click and create a new shortcut</w:t>
-      </w:r>
-    </w:p>
-    <w:p>
-      <w:pPr>
-        <w:ind w:left="1080"/>
+        <w:t>For the name of the shortcut: “</w:t>
+      </w:r>
+      <w:r>
+        <w:t xml:space="preserve">FIRSTWA </w:t>
+      </w:r>
+      <w:r>
+        <w:t xml:space="preserve">Dual </w:t>
+      </w:r>
+      <w:r>
+        <w:t>Recorder</w:t>
+      </w:r>
+      <w:r>
+        <w:t>”</w:t>
+      </w:r>
+    </w:p>
+    <w:p>
+      <w:pPr>
+        <w:rPr>
+          <w:rFonts w:asciiTheme="majorHAnsi" w:eastAsiaTheme="majorEastAsia" w:hAnsiTheme="majorHAnsi" w:cstheme="majorBidi"/>
+          <w:color w:val="ED7D31" w:themeColor="accent2"/>
+          <w:sz w:val="32"/>
+          <w:szCs w:val="32"/>
+        </w:rPr>
+      </w:pPr>
+      <w:r>
+        <w:br w:type="page"/>
+      </w:r>
+    </w:p>
+    <w:p>
+      <w:pPr>
+        <w:pStyle w:val="Heading1"/>
+        <w:numPr>
+          <w:ilvl w:val="0"/>
+          <w:numId w:val="1"/>
+        </w:numPr>
+      </w:pPr>
+      <w:r>
+        <w:lastRenderedPageBreak/>
+        <w:t>How to use the app</w:t>
+      </w:r>
+    </w:p>
+    <w:p>
+      <w:pPr>
         <w:jc w:val="center"/>
       </w:pPr>
       <w:r>
@@ -726,10 +735,10 @@
           <w:noProof/>
         </w:rPr>
         <w:drawing>
-          <wp:inline distT="0" distB="0" distL="0" distR="0" wp14:anchorId="4FD03B1D" wp14:editId="18431EEA">
-            <wp:extent cx="3863558" cy="2816352"/>
-            <wp:effectExtent l="0" t="0" r="3810" b="3175"/>
-            <wp:docPr id="4" name="Picture 4"/>
+          <wp:inline distT="0" distB="0" distL="0" distR="0" wp14:anchorId="73EB7903" wp14:editId="1285C883">
+            <wp:extent cx="2891481" cy="3600450"/>
+            <wp:effectExtent l="0" t="0" r="4445" b="0"/>
+            <wp:docPr id="9" name="Picture 9"/>
             <wp:cNvGraphicFramePr>
               <a:graphicFrameLocks xmlns:a="http://schemas.openxmlformats.org/drawingml/2006/main" noChangeAspect="1"/>
             </wp:cNvGraphicFramePr>
@@ -749,7 +758,7 @@
                   <pic:spPr>
                     <a:xfrm>
                       <a:off x="0" y="0"/>
-                      <a:ext cx="3876681" cy="2825918"/>
+                      <a:ext cx="2931176" cy="3649879"/>
                     </a:xfrm>
                     <a:prstGeom prst="rect">
                       <a:avLst/>
@@ -764,55 +773,35 @@
     </w:p>
     <w:p>
       <w:pPr>
-        <w:pStyle w:val="ListParagraph"/>
-        <w:numPr>
-          <w:ilvl w:val="1"/>
-          <w:numId w:val="3"/>
-        </w:numPr>
-      </w:pPr>
-      <w:r>
-        <w:t>In the Create Shortcut window, navigate to</w:t>
-      </w:r>
-      <w:r>
-        <w:t xml:space="preserve"> </w:t>
-      </w:r>
-      <w:r>
-        <w:t>C:\Program Files (x</w:t>
-      </w:r>
-      <w:proofErr w:type="gramStart"/>
-      <w:r>
-        <w:t>86)</w:t>
-      </w:r>
-      <w:r>
-        <w:t>\</w:t>
-      </w:r>
-      <w:proofErr w:type="gramEnd"/>
-      <w:r>
-        <w:t>FIRSTWA</w:t>
-      </w:r>
-      <w:r>
-        <w:t>, and select “</w:t>
-      </w:r>
-      <w:r>
-        <w:t>FIRSTWA-Dual-Recording-App</w:t>
-      </w:r>
-      <w:r>
-        <w:t>.exe”</w:t>
-      </w:r>
-    </w:p>
-    <w:p>
-      <w:pPr>
+        <w:pStyle w:val="Heading2"/>
+      </w:pPr>
+      <w:r>
+        <w:t>Checklist</w:t>
+      </w:r>
+    </w:p>
+    <w:p>
+      <w:pPr>
+        <w:pStyle w:val="ListParagraph"/>
+        <w:numPr>
+          <w:ilvl w:val="0"/>
+          <w:numId w:val="2"/>
+        </w:numPr>
+      </w:pPr>
+      <w:r>
+        <w:t>Go to Settings&gt;Recording, and confirm the IP addresses are correct:</w:t>
+      </w:r>
+    </w:p>
+    <w:p>
+      <w:pPr>
+        <w:ind w:left="360"/>
         <w:jc w:val="center"/>
       </w:pPr>
       <w:r>
-        <w:rPr>
-          <w:noProof/>
-        </w:rPr>
         <w:drawing>
-          <wp:inline distT="0" distB="0" distL="0" distR="0" wp14:anchorId="41BFC993" wp14:editId="02C1242B">
-            <wp:extent cx="2479853" cy="1916795"/>
-            <wp:effectExtent l="0" t="0" r="0" b="7620"/>
-            <wp:docPr id="5" name="Picture 5"/>
+          <wp:inline distT="0" distB="0" distL="0" distR="0" wp14:anchorId="6621B354" wp14:editId="4560D9DF">
+            <wp:extent cx="2349230" cy="2933700"/>
+            <wp:effectExtent l="0" t="0" r="0" b="0"/>
+            <wp:docPr id="10" name="Picture 10"/>
             <wp:cNvGraphicFramePr>
               <a:graphicFrameLocks xmlns:a="http://schemas.openxmlformats.org/drawingml/2006/main" noChangeAspect="1"/>
             </wp:cNvGraphicFramePr>
@@ -832,7 +821,7 @@
                   <pic:spPr>
                     <a:xfrm>
                       <a:off x="0" y="0"/>
-                      <a:ext cx="2532828" cy="1957742"/>
+                      <a:ext cx="2385659" cy="2979192"/>
                     </a:xfrm>
                     <a:prstGeom prst="rect">
                       <a:avLst/>
@@ -849,71 +838,160 @@
       <w:pPr>
         <w:pStyle w:val="ListParagraph"/>
         <w:numPr>
-          <w:ilvl w:val="1"/>
-          <w:numId w:val="3"/>
-        </w:numPr>
-      </w:pPr>
-      <w:r>
-        <w:t>Click “Next”</w:t>
-      </w:r>
-    </w:p>
-    <w:p>
-      <w:pPr>
-        <w:pStyle w:val="ListParagraph"/>
-        <w:numPr>
-          <w:ilvl w:val="1"/>
-          <w:numId w:val="3"/>
-        </w:numPr>
-      </w:pPr>
-      <w:r>
-        <w:t>For the name of the shortcut: “</w:t>
-      </w:r>
-      <w:r>
-        <w:t>FIRSTWA Recorder</w:t>
+          <w:ilvl w:val="0"/>
+          <w:numId w:val="2"/>
+        </w:numPr>
+      </w:pPr>
+      <w:r>
+        <w:t>Confirm that Base Directory is set to a place where you can hold a lot of data. On our machines, v:\FIRSTWADualRecorder is a great place. It will create a directory structure under that path for you.</w:t>
+      </w:r>
+    </w:p>
+    <w:p>
+      <w:pPr>
+        <w:pStyle w:val="ListParagraph"/>
+        <w:numPr>
+          <w:ilvl w:val="0"/>
+          <w:numId w:val="2"/>
+        </w:numPr>
+      </w:pPr>
+      <w:r>
+        <w:lastRenderedPageBreak/>
+        <w:t xml:space="preserve">Confirm that the two </w:t>
+      </w:r>
+      <w:proofErr w:type="spellStart"/>
+      <w:r>
+        <w:t>DeckLink</w:t>
+      </w:r>
+      <w:proofErr w:type="spellEnd"/>
+      <w:r>
+        <w:t xml:space="preserve"> recorders, the TV switcher, and the main PC are all turned on and connected to the network</w:t>
+      </w:r>
+    </w:p>
+    <w:p>
+      <w:pPr>
+        <w:pStyle w:val="ListParagraph"/>
+        <w:numPr>
+          <w:ilvl w:val="0"/>
+          <w:numId w:val="2"/>
+        </w:numPr>
+      </w:pPr>
+      <w:r>
+        <w:t>Confirm that Case 59 is connected to the internet and has access to thebluealliance.com</w:t>
+      </w:r>
+    </w:p>
+    <w:p>
+      <w:pPr>
+        <w:pStyle w:val="ListParagraph"/>
+        <w:numPr>
+          <w:ilvl w:val="0"/>
+          <w:numId w:val="2"/>
+        </w:numPr>
+      </w:pPr>
+      <w:r>
+        <w:t xml:space="preserve">Confirm that the home directory for FileZilla for the account </w:t>
+      </w:r>
+      <w:proofErr w:type="spellStart"/>
+      <w:r>
+        <w:t>FTP_user</w:t>
+      </w:r>
+      <w:proofErr w:type="spellEnd"/>
+      <w:r>
+        <w:t xml:space="preserve"> is set to &lt;</w:t>
+      </w:r>
+      <w:proofErr w:type="spellStart"/>
+      <w:r>
+        <w:t>BaseDirectory</w:t>
+      </w:r>
+      <w:proofErr w:type="spellEnd"/>
+      <w:r>
+        <w:t xml:space="preserve">&gt;\Temp </w:t>
+      </w:r>
+    </w:p>
+    <w:p>
+      <w:pPr>
+        <w:pStyle w:val="Heading2"/>
+      </w:pPr>
+      <w:r>
+        <w:t>Basic Steps</w:t>
+      </w:r>
+    </w:p>
+    <w:p>
+      <w:pPr>
+        <w:ind w:left="2520"/>
+      </w:pPr>
+    </w:p>
+    <w:p>
+      <w:pPr>
+        <w:pStyle w:val="ListParagraph"/>
+        <w:numPr>
+          <w:ilvl w:val="0"/>
+          <w:numId w:val="5"/>
+        </w:numPr>
+      </w:pPr>
+      <w:r>
+        <w:t xml:space="preserve">Click the </w:t>
+      </w:r>
+      <w:r>
+        <w:t>three</w:t>
+      </w:r>
+      <w:r>
+        <w:t xml:space="preserve"> buttons, “Program </w:t>
+      </w:r>
+      <w:proofErr w:type="spellStart"/>
+      <w:r>
+        <w:t>HypderDeck</w:t>
+      </w:r>
+      <w:proofErr w:type="spellEnd"/>
+      <w:r>
+        <w:t>”,</w:t>
+      </w:r>
+      <w:r>
+        <w:t xml:space="preserve"> “Wide </w:t>
+      </w:r>
+      <w:proofErr w:type="spellStart"/>
+      <w:r>
+        <w:t>HyperDeck</w:t>
+      </w:r>
+      <w:proofErr w:type="spellEnd"/>
+      <w:r>
+        <w:t>”, and “Server PC</w:t>
       </w:r>
       <w:r>
         <w:t>”</w:t>
       </w:r>
-    </w:p>
-    <w:p>
-      <w:pPr>
-        <w:rPr>
-          <w:rFonts w:asciiTheme="majorHAnsi" w:eastAsiaTheme="majorEastAsia" w:hAnsiTheme="majorHAnsi" w:cstheme="majorBidi"/>
-          <w:color w:val="ED7D31" w:themeColor="accent2"/>
-          <w:sz w:val="32"/>
-          <w:szCs w:val="32"/>
-        </w:rPr>
-      </w:pPr>
-      <w:r>
-        <w:br w:type="page"/>
-      </w:r>
-    </w:p>
-    <w:p>
-      <w:pPr>
-        <w:pStyle w:val="Heading1"/>
-        <w:numPr>
-          <w:ilvl w:val="0"/>
-          <w:numId w:val="1"/>
-        </w:numPr>
-      </w:pPr>
-      <w:r>
-        <w:t>How to use the app</w:t>
-      </w:r>
-    </w:p>
-    <w:p>
-      <w:pPr>
+      <w:r>
+        <w:t xml:space="preserve">.  </w:t>
+      </w:r>
+      <w:r>
+        <w:t xml:space="preserve">They will all turn green if they are connected. </w:t>
+      </w:r>
+    </w:p>
+    <w:p>
+      <w:pPr>
+        <w:pStyle w:val="ListParagraph"/>
+        <w:numPr>
+          <w:ilvl w:val="0"/>
+          <w:numId w:val="5"/>
+        </w:numPr>
+      </w:pPr>
+      <w:r>
+        <w:t>Choose the event that you’re at using the dropdown box.</w:t>
+      </w:r>
+    </w:p>
+    <w:p>
+      <w:pPr>
+        <w:ind w:left="360"/>
         <w:jc w:val="center"/>
       </w:pPr>
-      <w:bookmarkStart w:id="0" w:name="_GoBack"/>
       <w:r>
         <w:rPr>
           <w:noProof/>
         </w:rPr>
         <w:drawing>
-          <wp:inline distT="0" distB="0" distL="0" distR="0" wp14:anchorId="5BE71CF9" wp14:editId="1B5AEB86">
-            <wp:extent cx="3378530" cy="3362325"/>
-            <wp:effectExtent l="0" t="0" r="0" b="0"/>
-            <wp:docPr id="6" name="Picture 6"/>
+          <wp:inline distT="0" distB="0" distL="0" distR="0" wp14:anchorId="142FA053" wp14:editId="1272F85A">
+            <wp:extent cx="2201875" cy="2191314"/>
+            <wp:effectExtent l="0" t="0" r="8255" b="0"/>
+            <wp:docPr id="8" name="Picture 8"/>
             <wp:cNvGraphicFramePr>
               <a:graphicFrameLocks xmlns:a="http://schemas.openxmlformats.org/drawingml/2006/main" noChangeAspect="1"/>
             </wp:cNvGraphicFramePr>
@@ -933,207 +1011,6 @@
                   <pic:spPr>
                     <a:xfrm>
                       <a:off x="0" y="0"/>
-                      <a:ext cx="3416095" cy="3399709"/>
-                    </a:xfrm>
-                    <a:prstGeom prst="rect">
-                      <a:avLst/>
-                    </a:prstGeom>
-                  </pic:spPr>
-                </pic:pic>
-              </a:graphicData>
-            </a:graphic>
-          </wp:inline>
-        </w:drawing>
-      </w:r>
-      <w:bookmarkEnd w:id="0"/>
-    </w:p>
-    <w:p>
-      <w:pPr>
-        <w:pStyle w:val="Heading2"/>
-      </w:pPr>
-      <w:r>
-        <w:t>Checklist</w:t>
-      </w:r>
-    </w:p>
-    <w:p>
-      <w:pPr>
-        <w:pStyle w:val="ListParagraph"/>
-        <w:numPr>
-          <w:ilvl w:val="0"/>
-          <w:numId w:val="2"/>
-        </w:numPr>
-      </w:pPr>
-      <w:r>
-        <w:t>Go to Settings&gt;Recording, and confirm the IP addresses are correct:</w:t>
-      </w:r>
-    </w:p>
-    <w:p>
-      <w:pPr>
-        <w:ind w:left="360"/>
-        <w:jc w:val="center"/>
-      </w:pPr>
-      <w:r>
-        <w:rPr>
-          <w:noProof/>
-        </w:rPr>
-        <w:drawing>
-          <wp:inline distT="0" distB="0" distL="0" distR="0" wp14:anchorId="487BB027" wp14:editId="43F19A23">
-            <wp:extent cx="2914650" cy="2900669"/>
-            <wp:effectExtent l="0" t="0" r="0" b="0"/>
-            <wp:docPr id="7" name="Picture 7"/>
-            <wp:cNvGraphicFramePr>
-              <a:graphicFrameLocks xmlns:a="http://schemas.openxmlformats.org/drawingml/2006/main" noChangeAspect="1"/>
-            </wp:cNvGraphicFramePr>
-            <a:graphic xmlns:a="http://schemas.openxmlformats.org/drawingml/2006/main">
-              <a:graphicData uri="http://schemas.openxmlformats.org/drawingml/2006/picture">
-                <pic:pic xmlns:pic="http://schemas.openxmlformats.org/drawingml/2006/picture">
-                  <pic:nvPicPr>
-                    <pic:cNvPr id="1" name=""/>
-                    <pic:cNvPicPr/>
-                  </pic:nvPicPr>
-                  <pic:blipFill>
-                    <a:blip r:embed="rId11"/>
-                    <a:stretch>
-                      <a:fillRect/>
-                    </a:stretch>
-                  </pic:blipFill>
-                  <pic:spPr>
-                    <a:xfrm>
-                      <a:off x="0" y="0"/>
-                      <a:ext cx="2941821" cy="2927710"/>
-                    </a:xfrm>
-                    <a:prstGeom prst="rect">
-                      <a:avLst/>
-                    </a:prstGeom>
-                  </pic:spPr>
-                </pic:pic>
-              </a:graphicData>
-            </a:graphic>
-          </wp:inline>
-        </w:drawing>
-      </w:r>
-    </w:p>
-    <w:p>
-      <w:pPr>
-        <w:pStyle w:val="ListParagraph"/>
-        <w:numPr>
-          <w:ilvl w:val="0"/>
-          <w:numId w:val="2"/>
-        </w:numPr>
-      </w:pPr>
-      <w:r>
-        <w:t xml:space="preserve">Confirm that the two </w:t>
-      </w:r>
-      <w:proofErr w:type="spellStart"/>
-      <w:r>
-        <w:t>DeckLink</w:t>
-      </w:r>
-      <w:proofErr w:type="spellEnd"/>
-      <w:r>
-        <w:t xml:space="preserve"> recorders, the TV switcher, and the main PC are all turned on and connected to the network</w:t>
-      </w:r>
-    </w:p>
-    <w:p>
-      <w:pPr>
-        <w:pStyle w:val="ListParagraph"/>
-        <w:numPr>
-          <w:ilvl w:val="0"/>
-          <w:numId w:val="2"/>
-        </w:numPr>
-      </w:pPr>
-      <w:r>
-        <w:t>Confirm that Case 59 is connected to the internet and has access to thebluealliance.com</w:t>
-      </w:r>
-    </w:p>
-    <w:p>
-      <w:pPr>
-        <w:pStyle w:val="Heading2"/>
-      </w:pPr>
-      <w:r>
-        <w:t>Basic Steps</w:t>
-      </w:r>
-    </w:p>
-    <w:p>
-      <w:pPr>
-        <w:ind w:left="2520"/>
-      </w:pPr>
-    </w:p>
-    <w:p>
-      <w:pPr>
-        <w:pStyle w:val="ListParagraph"/>
-        <w:numPr>
-          <w:ilvl w:val="0"/>
-          <w:numId w:val="5"/>
-        </w:numPr>
-      </w:pPr>
-      <w:r>
-        <w:t xml:space="preserve">Click the two buttons, “Connect to Program </w:t>
-      </w:r>
-      <w:proofErr w:type="spellStart"/>
-      <w:r>
-        <w:t>Decklink</w:t>
-      </w:r>
-      <w:proofErr w:type="spellEnd"/>
-      <w:r>
-        <w:t xml:space="preserve">” and “Connect to Wide </w:t>
-      </w:r>
-      <w:proofErr w:type="spellStart"/>
-      <w:r>
-        <w:t>Decklink</w:t>
-      </w:r>
-      <w:proofErr w:type="spellEnd"/>
-      <w:r>
-        <w:t>”</w:t>
-      </w:r>
-      <w:r>
-        <w:t>.  Some of the buttons will become enabled.</w:t>
-      </w:r>
-    </w:p>
-    <w:p>
-      <w:pPr>
-        <w:pStyle w:val="ListParagraph"/>
-        <w:numPr>
-          <w:ilvl w:val="0"/>
-          <w:numId w:val="5"/>
-        </w:numPr>
-      </w:pPr>
-      <w:r>
-        <w:t>Choose the event that you’re at using the dropdown box.</w:t>
-      </w:r>
-    </w:p>
-    <w:p>
-      <w:pPr>
-        <w:ind w:left="360"/>
-        <w:jc w:val="center"/>
-      </w:pPr>
-      <w:r>
-        <w:rPr>
-          <w:noProof/>
-        </w:rPr>
-        <w:drawing>
-          <wp:inline distT="0" distB="0" distL="0" distR="0" wp14:anchorId="142FA053" wp14:editId="1272F85A">
-            <wp:extent cx="2201875" cy="2191314"/>
-            <wp:effectExtent l="0" t="0" r="8255" b="0"/>
-            <wp:docPr id="8" name="Picture 8"/>
-            <wp:cNvGraphicFramePr>
-              <a:graphicFrameLocks xmlns:a="http://schemas.openxmlformats.org/drawingml/2006/main" noChangeAspect="1"/>
-            </wp:cNvGraphicFramePr>
-            <a:graphic xmlns:a="http://schemas.openxmlformats.org/drawingml/2006/main">
-              <a:graphicData uri="http://schemas.openxmlformats.org/drawingml/2006/picture">
-                <pic:pic xmlns:pic="http://schemas.openxmlformats.org/drawingml/2006/picture">
-                  <pic:nvPicPr>
-                    <pic:cNvPr id="1" name=""/>
-                    <pic:cNvPicPr/>
-                  </pic:nvPicPr>
-                  <pic:blipFill>
-                    <a:blip r:embed="rId12"/>
-                    <a:stretch>
-                      <a:fillRect/>
-                    </a:stretch>
-                  </pic:blipFill>
-                  <pic:spPr>
-                    <a:xfrm>
-                      <a:off x="0" y="0"/>
                       <a:ext cx="2287564" cy="2276592"/>
                     </a:xfrm>
                     <a:prstGeom prst="rect">
@@ -1156,7 +1033,69 @@
         </w:numPr>
       </w:pPr>
       <w:r>
-        <w:t>Confirm that both checkboxes, “Record Program” and “Record Wide” are both checked</w:t>
+        <w:t>Choose a match type using the radio buttons</w:t>
+      </w:r>
+    </w:p>
+    <w:p>
+      <w:pPr>
+        <w:pStyle w:val="ListParagraph"/>
+        <w:numPr>
+          <w:ilvl w:val="0"/>
+          <w:numId w:val="5"/>
+        </w:numPr>
+      </w:pPr>
+      <w:r>
+        <w:t>Choose a match number</w:t>
+      </w:r>
+    </w:p>
+    <w:p>
+      <w:pPr>
+        <w:pStyle w:val="ListParagraph"/>
+        <w:numPr>
+          <w:ilvl w:val="0"/>
+          <w:numId w:val="5"/>
+        </w:numPr>
+      </w:pPr>
+      <w:r>
+        <w:t xml:space="preserve">When the match starts, click “Start Recording”.  The timer at the bottom will start counting up and the recording lights, on the </w:t>
+      </w:r>
+      <w:proofErr w:type="spellStart"/>
+      <w:r>
+        <w:t>Deck</w:t>
+      </w:r>
+      <w:r>
+        <w:t>L</w:t>
+      </w:r>
+      <w:r>
+        <w:t>inks</w:t>
+      </w:r>
+      <w:proofErr w:type="spellEnd"/>
+      <w:r>
+        <w:t>, will be Red</w:t>
+      </w:r>
+    </w:p>
+    <w:p>
+      <w:pPr>
+        <w:pStyle w:val="ListParagraph"/>
+        <w:numPr>
+          <w:ilvl w:val="0"/>
+          <w:numId w:val="5"/>
+        </w:numPr>
+      </w:pPr>
+      <w:r>
+        <w:t>When the match is over, click “Stop Recording”.</w:t>
+      </w:r>
+    </w:p>
+    <w:p>
+      <w:pPr>
+        <w:pStyle w:val="ListParagraph"/>
+        <w:numPr>
+          <w:ilvl w:val="0"/>
+          <w:numId w:val="5"/>
+        </w:numPr>
+      </w:pPr>
+      <w:r>
+        <w:t>The program will automatically copy the recorded videos to the following folder structures:</w:t>
       </w:r>
     </w:p>
     <w:p>
@@ -1168,37 +1107,21 @@
         </w:numPr>
       </w:pPr>
       <w:r>
-        <w:t xml:space="preserve">These checkboxes allow you to record from a single stream </w:t>
-      </w:r>
-      <w:r>
-        <w:rPr>
-          <w:b/>
-        </w:rPr>
-        <w:t>**UNTESTED**</w:t>
-      </w:r>
-    </w:p>
-    <w:p>
-      <w:pPr>
-        <w:pStyle w:val="ListParagraph"/>
-        <w:numPr>
-          <w:ilvl w:val="0"/>
-          <w:numId w:val="5"/>
-        </w:numPr>
-      </w:pPr>
-      <w:r>
-        <w:t>Choose a match type using the radio buttons</w:t>
-      </w:r>
-    </w:p>
-    <w:p>
-      <w:pPr>
-        <w:pStyle w:val="ListParagraph"/>
-        <w:numPr>
-          <w:ilvl w:val="0"/>
-          <w:numId w:val="5"/>
-        </w:numPr>
-      </w:pPr>
-      <w:r>
-        <w:t>Choose a match number</w:t>
+        <w:t xml:space="preserve">Program Recording: </w:t>
+      </w:r>
+      <w:r>
+        <w:t>&lt;</w:t>
+      </w:r>
+      <w:proofErr w:type="spellStart"/>
+      <w:r>
+        <w:t>Basedirectory</w:t>
+      </w:r>
+      <w:proofErr w:type="spellEnd"/>
+      <w:r>
+        <w:t>&gt;\&lt;year&gt;\</w:t>
+      </w:r>
+      <w:r>
+        <w:t>event&gt;\PROGRAM</w:t>
       </w:r>
     </w:p>
     <w:p>
@@ -1210,71 +1133,18 @@
         </w:numPr>
       </w:pPr>
       <w:r>
-        <w:t xml:space="preserve">You can also choose to select the “Replay” checkbox and note what number this is </w:t>
-      </w:r>
-      <w:r>
-        <w:rPr>
-          <w:b/>
-        </w:rPr>
-        <w:t>**UNTESTED**</w:t>
-      </w:r>
-    </w:p>
-    <w:p>
-      <w:pPr>
-        <w:pStyle w:val="ListParagraph"/>
-        <w:numPr>
-          <w:ilvl w:val="0"/>
-          <w:numId w:val="5"/>
-        </w:numPr>
-      </w:pPr>
-      <w:r>
-        <w:t xml:space="preserve">When the match starts, click “Start Recording”.  The timer at the bottom will start </w:t>
-      </w:r>
-      <w:proofErr w:type="gramStart"/>
-      <w:r>
-        <w:t>counting up</w:t>
-      </w:r>
-      <w:proofErr w:type="gramEnd"/>
-      <w:r>
-        <w:t xml:space="preserve"> and the recording lights, on the </w:t>
+        <w:t xml:space="preserve">Wide Recording: </w:t>
+      </w:r>
+      <w:r>
+        <w:t>&lt;</w:t>
       </w:r>
       <w:proofErr w:type="spellStart"/>
       <w:r>
-        <w:t>Deck</w:t>
-      </w:r>
-      <w:r>
-        <w:t>L</w:t>
-      </w:r>
-      <w:r>
-        <w:t>inks</w:t>
+        <w:t>Basedirectory</w:t>
       </w:r>
       <w:proofErr w:type="spellEnd"/>
       <w:r>
-        <w:t>, will be Red</w:t>
-      </w:r>
-    </w:p>
-    <w:p>
-      <w:pPr>
-        <w:pStyle w:val="ListParagraph"/>
-        <w:numPr>
-          <w:ilvl w:val="0"/>
-          <w:numId w:val="5"/>
-        </w:numPr>
-      </w:pPr>
-      <w:r>
-        <w:t>When the match is over, click “Stop Recording”.</w:t>
-      </w:r>
-    </w:p>
-    <w:p>
-      <w:pPr>
-        <w:pStyle w:val="ListParagraph"/>
-        <w:numPr>
-          <w:ilvl w:val="0"/>
-          <w:numId w:val="5"/>
-        </w:numPr>
-      </w:pPr>
-      <w:r>
-        <w:t>The program will automatically copy the recorded videos to the following folder structures:</w:t>
+        <w:t>&gt;\&lt;year&gt;\event&gt;\PROGRAM</w:t>
       </w:r>
     </w:p>
     <w:p>
@@ -1286,52 +1156,39 @@
         </w:numPr>
       </w:pPr>
       <w:r>
-        <w:t>Program Recording: V:\FTP_Folder</w:t>
-      </w:r>
-      <w:r>
-        <w:t>\2019\&lt;event&gt;\PROGRAM</w:t>
-      </w:r>
-    </w:p>
-    <w:p>
-      <w:pPr>
-        <w:pStyle w:val="ListParagraph"/>
-        <w:numPr>
-          <w:ilvl w:val="1"/>
+        <w:t xml:space="preserve">This program no longer needs to convert files, so it should be pretty fast. </w:t>
+      </w:r>
+    </w:p>
+    <w:p>
+      <w:pPr>
+        <w:pStyle w:val="ListParagraph"/>
+        <w:numPr>
+          <w:ilvl w:val="0"/>
           <w:numId w:val="5"/>
         </w:numPr>
       </w:pPr>
       <w:r>
-        <w:t>Wide</w:t>
-      </w:r>
-      <w:r>
-        <w:t xml:space="preserve"> Recording: V:\FTP_Folder\2019\&lt;event&gt;\</w:t>
-      </w:r>
-      <w:r>
-        <w:t>WIDE</w:t>
-      </w:r>
-    </w:p>
-    <w:p>
-      <w:pPr>
-        <w:pStyle w:val="ListParagraph"/>
-        <w:numPr>
-          <w:ilvl w:val="1"/>
+        <w:t>The match number will automatically increment, but the user is responsible for confirming the match number before starting the recording.</w:t>
+      </w:r>
+    </w:p>
+    <w:p>
+      <w:pPr>
+        <w:pStyle w:val="ListParagraph"/>
+        <w:numPr>
+          <w:ilvl w:val="0"/>
           <w:numId w:val="5"/>
         </w:numPr>
       </w:pPr>
       <w:r>
-        <w:t>This process will take a few minutes to complete.</w:t>
-      </w:r>
-    </w:p>
-    <w:p>
-      <w:pPr>
-        <w:pStyle w:val="ListParagraph"/>
-        <w:numPr>
-          <w:ilvl w:val="0"/>
-          <w:numId w:val="5"/>
-        </w:numPr>
-      </w:pPr>
-      <w:r>
-        <w:t>The match number will automatically increment, but the user is responsible for confirming the match number before starting the recording.</w:t>
+        <w:t xml:space="preserve">If you select Ceremony, it will create a file with “&lt;Event Name&gt; - Ceremony &lt;Title&gt;” and will record only on the Program </w:t>
+      </w:r>
+      <w:proofErr w:type="spellStart"/>
+      <w:r>
+        <w:t>Hyperdeck</w:t>
+      </w:r>
+      <w:proofErr w:type="spellEnd"/>
+      <w:r>
+        <w:t>.</w:t>
       </w:r>
     </w:p>
     <w:sectPr>
@@ -1345,7 +1202,7 @@
 </file>
 
 <file path=word/numbering.xml><?xml version="1.0" encoding="utf-8"?>
-<w:numbering xmlns:wpc="http://schemas.microsoft.com/office/word/2010/wordprocessingCanvas" xmlns:cx="http://schemas.microsoft.com/office/drawing/2014/chartex" xmlns:cx1="http://schemas.microsoft.com/office/drawing/2015/9/8/chartex" xmlns:cx2="http://schemas.microsoft.com/office/drawing/2015/10/21/chartex" xmlns:cx3="http://schemas.microsoft.com/office/drawing/2016/5/9/chartex" xmlns:cx4="http://schemas.microsoft.com/office/drawing/2016/5/10/chartex" xmlns:cx5="http://schemas.microsoft.com/office/drawing/2016/5/11/chartex" xmlns:cx6="http://schemas.microsoft.com/office/drawing/2016/5/12/chartex" xmlns:cx7="http://schemas.microsoft.com/office/drawing/2016/5/13/chartex" xmlns:cx8="http://schemas.microsoft.com/office/drawing/2016/5/14/chartex" xmlns:mc="http://schemas.openxmlformats.org/markup-compatibility/2006" xmlns:aink="http://schemas.microsoft.com/office/drawing/2016/ink" xmlns:am3d="http://schemas.microsoft.com/office/drawing/2017/model3d" xmlns:o="urn:schemas-microsoft-com:office:office" xmlns:r="http://schemas.openxmlformats.org/officeDocument/2006/relationships" xmlns:m="http://schemas.openxmlformats.org/officeDocument/2006/math" xmlns:v="urn:schemas-microsoft-com:vml" xmlns:wp14="http://schemas.microsoft.com/office/word/2010/wordprocessingDrawing" xmlns:wp="http://schemas.openxmlformats.org/drawingml/2006/wordprocessingDrawing" xmlns:w10="urn:schemas-microsoft-com:office:word" xmlns:w="http://schemas.openxmlformats.org/wordprocessingml/2006/main" xmlns:w14="http://schemas.microsoft.com/office/word/2010/wordml" xmlns:w15="http://schemas.microsoft.com/office/word/2012/wordml" xmlns:w16cid="http://schemas.microsoft.com/office/word/2016/wordml/cid" xmlns:w16se="http://schemas.microsoft.com/office/word/2015/wordml/symex" xmlns:wpg="http://schemas.microsoft.com/office/word/2010/wordprocessingGroup" xmlns:wpi="http://schemas.microsoft.com/office/word/2010/wordprocessingInk" xmlns:wne="http://schemas.microsoft.com/office/word/2006/wordml" xmlns:wps="http://schemas.microsoft.com/office/word/2010/wordprocessingShape" mc:Ignorable="w14 w15 w16se w16cid wp14">
+<w:numbering xmlns:wpc="http://schemas.microsoft.com/office/word/2010/wordprocessingCanvas" xmlns:cx="http://schemas.microsoft.com/office/drawing/2014/chartex" xmlns:cx1="http://schemas.microsoft.com/office/drawing/2015/9/8/chartex" xmlns:mc="http://schemas.openxmlformats.org/markup-compatibility/2006" xmlns:o="urn:schemas-microsoft-com:office:office" xmlns:r="http://schemas.openxmlformats.org/officeDocument/2006/relationships" xmlns:m="http://schemas.openxmlformats.org/officeDocument/2006/math" xmlns:v="urn:schemas-microsoft-com:vml" xmlns:wp14="http://schemas.microsoft.com/office/word/2010/wordprocessingDrawing" xmlns:wp="http://schemas.openxmlformats.org/drawingml/2006/wordprocessingDrawing" xmlns:w10="urn:schemas-microsoft-com:office:word" xmlns:w="http://schemas.openxmlformats.org/wordprocessingml/2006/main" xmlns:w14="http://schemas.microsoft.com/office/word/2010/wordml" xmlns:w15="http://schemas.microsoft.com/office/word/2012/wordml" xmlns:w16se="http://schemas.microsoft.com/office/word/2015/wordml/symex" xmlns:wpg="http://schemas.microsoft.com/office/word/2010/wordprocessingGroup" xmlns:wpi="http://schemas.microsoft.com/office/word/2010/wordprocessingInk" xmlns:wne="http://schemas.microsoft.com/office/word/2006/wordml" xmlns:wps="http://schemas.microsoft.com/office/word/2010/wordprocessingShape" mc:Ignorable="w14 w15 w16se wp14">
   <w:abstractNum w:abstractNumId="0" w15:restartNumberingAfterBreak="0">
     <w:nsid w:val="12F62BE7"/>
     <w:multiLevelType w:val="hybridMultilevel"/>
@@ -1641,6 +1498,119 @@
     </w:lvl>
   </w:abstractNum>
   <w:abstractNum w:abstractNumId="3" w15:restartNumberingAfterBreak="0">
+    <w:nsid w:val="54A22453"/>
+    <w:multiLevelType w:val="hybridMultilevel"/>
+    <w:tmpl w:val="7CD474B2"/>
+    <w:lvl w:ilvl="0" w:tplc="04090001">
+      <w:start w:val="1"/>
+      <w:numFmt w:val="bullet"/>
+      <w:lvlText w:val=""/>
+      <w:lvlJc w:val="left"/>
+      <w:pPr>
+        <w:ind w:left="720" w:hanging="360"/>
+      </w:pPr>
+      <w:rPr>
+        <w:rFonts w:ascii="Symbol" w:hAnsi="Symbol" w:hint="default"/>
+      </w:rPr>
+    </w:lvl>
+    <w:lvl w:ilvl="1" w:tplc="04090003" w:tentative="1">
+      <w:start w:val="1"/>
+      <w:numFmt w:val="bullet"/>
+      <w:lvlText w:val="o"/>
+      <w:lvlJc w:val="left"/>
+      <w:pPr>
+        <w:ind w:left="1440" w:hanging="360"/>
+      </w:pPr>
+      <w:rPr>
+        <w:rFonts w:ascii="Courier New" w:hAnsi="Courier New" w:cs="Courier New" w:hint="default"/>
+      </w:rPr>
+    </w:lvl>
+    <w:lvl w:ilvl="2" w:tplc="04090005" w:tentative="1">
+      <w:start w:val="1"/>
+      <w:numFmt w:val="bullet"/>
+      <w:lvlText w:val=""/>
+      <w:lvlJc w:val="left"/>
+      <w:pPr>
+        <w:ind w:left="2160" w:hanging="360"/>
+      </w:pPr>
+      <w:rPr>
+        <w:rFonts w:ascii="Wingdings" w:hAnsi="Wingdings" w:hint="default"/>
+      </w:rPr>
+    </w:lvl>
+    <w:lvl w:ilvl="3" w:tplc="04090001" w:tentative="1">
+      <w:start w:val="1"/>
+      <w:numFmt w:val="bullet"/>
+      <w:lvlText w:val=""/>
+      <w:lvlJc w:val="left"/>
+      <w:pPr>
+        <w:ind w:left="2880" w:hanging="360"/>
+      </w:pPr>
+      <w:rPr>
+        <w:rFonts w:ascii="Symbol" w:hAnsi="Symbol" w:hint="default"/>
+      </w:rPr>
+    </w:lvl>
+    <w:lvl w:ilvl="4" w:tplc="04090003" w:tentative="1">
+      <w:start w:val="1"/>
+      <w:numFmt w:val="bullet"/>
+      <w:lvlText w:val="o"/>
+      <w:lvlJc w:val="left"/>
+      <w:pPr>
+        <w:ind w:left="3600" w:hanging="360"/>
+      </w:pPr>
+      <w:rPr>
+        <w:rFonts w:ascii="Courier New" w:hAnsi="Courier New" w:cs="Courier New" w:hint="default"/>
+      </w:rPr>
+    </w:lvl>
+    <w:lvl w:ilvl="5" w:tplc="04090005" w:tentative="1">
+      <w:start w:val="1"/>
+      <w:numFmt w:val="bullet"/>
+      <w:lvlText w:val=""/>
+      <w:lvlJc w:val="left"/>
+      <w:pPr>
+        <w:ind w:left="4320" w:hanging="360"/>
+      </w:pPr>
+      <w:rPr>
+        <w:rFonts w:ascii="Wingdings" w:hAnsi="Wingdings" w:hint="default"/>
+      </w:rPr>
+    </w:lvl>
+    <w:lvl w:ilvl="6" w:tplc="04090001" w:tentative="1">
+      <w:start w:val="1"/>
+      <w:numFmt w:val="bullet"/>
+      <w:lvlText w:val=""/>
+      <w:lvlJc w:val="left"/>
+      <w:pPr>
+        <w:ind w:left="5040" w:hanging="360"/>
+      </w:pPr>
+      <w:rPr>
+        <w:rFonts w:ascii="Symbol" w:hAnsi="Symbol" w:hint="default"/>
+      </w:rPr>
+    </w:lvl>
+    <w:lvl w:ilvl="7" w:tplc="04090003" w:tentative="1">
+      <w:start w:val="1"/>
+      <w:numFmt w:val="bullet"/>
+      <w:lvlText w:val="o"/>
+      <w:lvlJc w:val="left"/>
+      <w:pPr>
+        <w:ind w:left="5760" w:hanging="360"/>
+      </w:pPr>
+      <w:rPr>
+        <w:rFonts w:ascii="Courier New" w:hAnsi="Courier New" w:cs="Courier New" w:hint="default"/>
+      </w:rPr>
+    </w:lvl>
+    <w:lvl w:ilvl="8" w:tplc="04090005" w:tentative="1">
+      <w:start w:val="1"/>
+      <w:numFmt w:val="bullet"/>
+      <w:lvlText w:val=""/>
+      <w:lvlJc w:val="left"/>
+      <w:pPr>
+        <w:ind w:left="6480" w:hanging="360"/>
+      </w:pPr>
+      <w:rPr>
+        <w:rFonts w:ascii="Wingdings" w:hAnsi="Wingdings" w:hint="default"/>
+      </w:rPr>
+    </w:lvl>
+  </w:abstractNum>
+  <w:abstractNum w:abstractNumId="4" w15:restartNumberingAfterBreak="0">
     <w:nsid w:val="709E1BBD"/>
     <w:multiLevelType w:val="hybridMultilevel"/>
     <w:tmpl w:val="C38C58D0"/>
@@ -1726,7 +1696,7 @@
       </w:pPr>
     </w:lvl>
   </w:abstractNum>
-  <w:abstractNum w:abstractNumId="4" w15:restartNumberingAfterBreak="0">
+  <w:abstractNum w:abstractNumId="5" w15:restartNumberingAfterBreak="0">
     <w:nsid w:val="7246462F"/>
     <w:multiLevelType w:val="hybridMultilevel"/>
     <w:tmpl w:val="EC565826"/>
@@ -1828,16 +1798,19 @@
     <w:abstractNumId w:val="2"/>
   </w:num>
   <w:num w:numId="4">
-    <w:abstractNumId w:val="3"/>
+    <w:abstractNumId w:val="4"/>
   </w:num>
   <w:num w:numId="5">
-    <w:abstractNumId w:val="4"/>
+    <w:abstractNumId w:val="5"/>
+  </w:num>
+  <w:num w:numId="6">
+    <w:abstractNumId w:val="3"/>
   </w:num>
 </w:numbering>
 </file>
 
 <file path=word/styles.xml><?xml version="1.0" encoding="utf-8"?>
-<w:styles xmlns:mc="http://schemas.openxmlformats.org/markup-compatibility/2006" xmlns:r="http://schemas.openxmlformats.org/officeDocument/2006/relationships" xmlns:w="http://schemas.openxmlformats.org/wordprocessingml/2006/main" xmlns:w14="http://schemas.microsoft.com/office/word/2010/wordml" xmlns:w15="http://schemas.microsoft.com/office/word/2012/wordml" xmlns:w16cid="http://schemas.microsoft.com/office/word/2016/wordml/cid" xmlns:w16se="http://schemas.microsoft.com/office/word/2015/wordml/symex" mc:Ignorable="w14 w15 w16se w16cid">
+<w:styles xmlns:mc="http://schemas.openxmlformats.org/markup-compatibility/2006" xmlns:r="http://schemas.openxmlformats.org/officeDocument/2006/relationships" xmlns:w="http://schemas.openxmlformats.org/wordprocessingml/2006/main" xmlns:w14="http://schemas.microsoft.com/office/word/2010/wordml" xmlns:w15="http://schemas.microsoft.com/office/word/2012/wordml" xmlns:w16se="http://schemas.microsoft.com/office/word/2015/wordml/symex" mc:Ignorable="w14 w15 w16se">
   <w:docDefaults>
     <w:rPrDefault>
       <w:rPr>
@@ -1853,7 +1826,7 @@
       </w:pPr>
     </w:pPrDefault>
   </w:docDefaults>
-  <w:latentStyles w:defLockedState="0" w:defUIPriority="99" w:defSemiHidden="0" w:defUnhideWhenUsed="0" w:defQFormat="0" w:count="375">
+  <w:latentStyles w:defLockedState="0" w:defUIPriority="99" w:defSemiHidden="0" w:defUnhideWhenUsed="0" w:defQFormat="0" w:count="371">
     <w:lsdException w:name="Normal" w:uiPriority="0" w:qFormat="1"/>
     <w:lsdException w:name="heading 1" w:uiPriority="9" w:qFormat="1"/>
     <w:lsdException w:name="heading 2" w:semiHidden="1" w:uiPriority="9" w:unhideWhenUsed="1" w:qFormat="1"/>
@@ -2225,10 +2198,6 @@
     <w:lsdException w:name="List Table 5 Dark Accent 6" w:uiPriority="50"/>
     <w:lsdException w:name="List Table 6 Colorful Accent 6" w:uiPriority="51"/>
     <w:lsdException w:name="List Table 7 Colorful Accent 6" w:uiPriority="52"/>
-    <w:lsdException w:name="Mention" w:semiHidden="1" w:unhideWhenUsed="1"/>
-    <w:lsdException w:name="Smart Hyperlink" w:semiHidden="1" w:unhideWhenUsed="1"/>
-    <w:lsdException w:name="Hashtag" w:semiHidden="1" w:unhideWhenUsed="1"/>
-    <w:lsdException w:name="Unresolved Mention" w:semiHidden="1" w:unhideWhenUsed="1"/>
   </w:latentStyles>
   <w:style w:type="paragraph" w:default="1" w:styleId="Normal">
     <w:name w:val="Normal"/>
@@ -2374,6 +2343,17 @@
       <w:ind w:left="720"/>
       <w:contextualSpacing/>
     </w:pPr>
+  </w:style>
+  <w:style w:type="character" w:styleId="Hyperlink">
+    <w:name w:val="Hyperlink"/>
+    <w:basedOn w:val="DefaultParagraphFont"/>
+    <w:uiPriority w:val="99"/>
+    <w:unhideWhenUsed/>
+    <w:rsid w:val="00467D31"/>
+    <w:rPr>
+      <w:color w:val="0563C1" w:themeColor="hyperlink"/>
+      <w:u w:val="single"/>
+    </w:rPr>
   </w:style>
 </w:styles>
 </file>

</xml_diff>